<commit_message>
Lab 07 terminado cambio de informacion en docs
</commit_message>
<xml_diff>
--- a/AJAX.docx
+++ b/AJAX.docx
@@ -77,21 +77,39 @@
         <w:rPr>
           <w:lang w:val="es-MX"/>
         </w:rPr>
+        <w:t>Paola Masiel Rijo Martinez</w:t>
+      </w:r>
+      <w:r>
+        <w:rPr>
+          <w:lang w:val="es-MX"/>
+        </w:rPr>
         <w:br/>
-        <w:t>GITHUB REPOSITORY : [  ]</w:t>
-      </w:r>
-    </w:p>
-    <w:p>
-      <w:pPr>
-        <w:rPr>
-          <w:lang w:val="es-MX"/>
-        </w:rPr>
-      </w:pPr>
-      <w:r>
-        <w:rPr>
-          <w:lang w:val="es-MX"/>
-        </w:rPr>
-        <w:t>GITHUB PAGE URL: [  ]</w:t>
+        <w:t xml:space="preserve">GITHUB REPOSITORY : </w:t>
+      </w:r>
+      <w:r>
+        <w:rPr>
+          <w:lang w:val="es-MX"/>
+        </w:rPr>
+        <w:t>https://github.com/ada112/Lab07</w:t>
+      </w:r>
+    </w:p>
+    <w:p>
+      <w:pPr>
+        <w:rPr>
+          <w:lang w:val="es-MX"/>
+        </w:rPr>
+      </w:pPr>
+      <w:r>
+        <w:rPr>
+          <w:lang w:val="es-MX"/>
+        </w:rPr>
+        <w:t xml:space="preserve">GITHUB PAGE URL: </w:t>
+      </w:r>
+      <w:r>
+        <w:rPr>
+          <w:lang w:val="es-MX"/>
+        </w:rPr>
+        <w:t>https://ada112.github.io/Lab07/</w:t>
       </w:r>
     </w:p>
     <w:p>
@@ -235,7 +253,6 @@
         <w:t xml:space="preserve"> con el API de GIPHY </w:t>
       </w:r>
       <w:hyperlink r:id="rId6" w:tooltip="https://developers.giphy.com/docs/" w:history="1">
-        <w:proofErr w:type="spellStart"/>
         <w:r>
           <w:rPr>
             <w:rStyle w:val="Hyperlink"/>
@@ -245,41 +262,7 @@
             <w:u w:val="none"/>
             <w:lang w:val="es-MX"/>
           </w:rPr>
-          <w:t>Giphy</w:t>
-        </w:r>
-        <w:proofErr w:type="spellEnd"/>
-        <w:r>
-          <w:rPr>
-            <w:rStyle w:val="Hyperlink"/>
-            <w:rFonts w:ascii="Segoe UI" w:hAnsi="Segoe UI" w:cs="Segoe UI"/>
-            <w:sz w:val="21"/>
-            <w:szCs w:val="21"/>
-            <w:u w:val="none"/>
-            <w:lang w:val="es-MX"/>
-          </w:rPr>
-          <w:t xml:space="preserve"> </w:t>
-        </w:r>
-        <w:r>
-          <w:rPr>
-            <w:rStyle w:val="Hyperlink"/>
-            <w:rFonts w:ascii="Segoe UI" w:hAnsi="Segoe UI" w:cs="Segoe UI"/>
-            <w:sz w:val="21"/>
-            <w:szCs w:val="21"/>
-            <w:u w:val="none"/>
-            <w:lang w:val="es-MX"/>
-          </w:rPr>
-          <w:t>A</w:t>
-        </w:r>
-        <w:r>
-          <w:rPr>
-            <w:rStyle w:val="Hyperlink"/>
-            <w:rFonts w:ascii="Segoe UI" w:hAnsi="Segoe UI" w:cs="Segoe UI"/>
-            <w:sz w:val="21"/>
-            <w:szCs w:val="21"/>
-            <w:u w:val="none"/>
-            <w:lang w:val="es-MX"/>
-          </w:rPr>
-          <w:t>PI</w:t>
+          <w:t>Giphy API</w:t>
         </w:r>
       </w:hyperlink>
       <w:r>
@@ -356,7 +339,6 @@
           <w:lang w:val="es-MX"/>
         </w:rPr>
       </w:pPr>
-      <w:proofErr w:type="spellStart"/>
       <w:r>
         <w:rPr>
           <w:b/>
@@ -377,7 +359,6 @@
         </w:rPr>
         <w:t>imit</w:t>
       </w:r>
-      <w:proofErr w:type="spellEnd"/>
     </w:p>
     <w:p>
       <w:pPr>
@@ -738,25 +719,7 @@
           <w:szCs w:val="20"/>
           <w:lang w:val="es-MX"/>
         </w:rPr>
-        <w:t xml:space="preserve"> un </w:t>
-      </w:r>
-      <w:proofErr w:type="spellStart"/>
-      <w:r>
-        <w:rPr>
-          <w:sz w:val="20"/>
-          <w:szCs w:val="20"/>
-          <w:lang w:val="es-MX"/>
-        </w:rPr>
-        <w:t>loop</w:t>
-      </w:r>
-      <w:proofErr w:type="spellEnd"/>
-      <w:r>
-        <w:rPr>
-          <w:sz w:val="20"/>
-          <w:szCs w:val="20"/>
-          <w:lang w:val="es-MX"/>
-        </w:rPr>
-        <w:t xml:space="preserve"> con el arreglo previamente creado y generar</w:t>
+        <w:t xml:space="preserve"> un loop con el arreglo previamente creado y generar</w:t>
       </w:r>
       <w:r>
         <w:rPr>
@@ -774,7 +737,6 @@
         </w:rPr>
         <w:t xml:space="preserve"> un botón por cada </w:t>
       </w:r>
-      <w:proofErr w:type="spellStart"/>
       <w:r>
         <w:rPr>
           <w:sz w:val="20"/>
@@ -783,7 +745,6 @@
         </w:rPr>
         <w:t>String</w:t>
       </w:r>
-      <w:proofErr w:type="spellEnd"/>
       <w:r>
         <w:rPr>
           <w:sz w:val="20"/>
@@ -870,15 +831,7 @@
           <w:szCs w:val="20"/>
           <w:lang w:val="es-MX"/>
         </w:rPr>
-        <w:t xml:space="preserve"> </w:t>
-      </w:r>
-      <w:r>
-        <w:rPr>
-          <w:sz w:val="20"/>
-          <w:szCs w:val="20"/>
-          <w:lang w:val="es-MX"/>
-        </w:rPr>
-        <w:t xml:space="preserve">Abajo o arriba de cada gif, despliega su rating (PG, G, </w:t>
+        <w:t xml:space="preserve"> Abajo o arriba de cada gif, despliega su rating (PG, G, </w:t>
       </w:r>
       <w:r>
         <w:rPr>
@@ -958,79 +911,7 @@
           <w:szCs w:val="20"/>
           <w:lang w:val="es-MX"/>
         </w:rPr>
-        <w:t xml:space="preserve">temporal en cualquier elemento </w:t>
-      </w:r>
-      <w:proofErr w:type="spellStart"/>
-      <w:r>
-        <w:rPr>
-          <w:sz w:val="20"/>
-          <w:szCs w:val="20"/>
-          <w:lang w:val="es-MX"/>
-        </w:rPr>
-        <w:t>html</w:t>
-      </w:r>
-      <w:proofErr w:type="spellEnd"/>
-      <w:r>
-        <w:rPr>
-          <w:sz w:val="20"/>
-          <w:szCs w:val="20"/>
-          <w:lang w:val="es-MX"/>
-        </w:rPr>
-        <w:t>, en este caso en el tag &lt;</w:t>
-      </w:r>
-      <w:proofErr w:type="spellStart"/>
-      <w:r>
-        <w:rPr>
-          <w:sz w:val="20"/>
-          <w:szCs w:val="20"/>
-          <w:lang w:val="es-MX"/>
-        </w:rPr>
-        <w:t>img</w:t>
-      </w:r>
-      <w:proofErr w:type="spellEnd"/>
-      <w:r>
-        <w:rPr>
-          <w:sz w:val="20"/>
-          <w:szCs w:val="20"/>
-          <w:lang w:val="es-MX"/>
-        </w:rPr>
-        <w:t>&gt; puedes utilizar “data-</w:t>
-      </w:r>
-      <w:proofErr w:type="spellStart"/>
-      <w:r>
-        <w:rPr>
-          <w:sz w:val="20"/>
-          <w:szCs w:val="20"/>
-          <w:lang w:val="es-MX"/>
-        </w:rPr>
-        <w:t>attributes</w:t>
-      </w:r>
-      <w:proofErr w:type="spellEnd"/>
-      <w:r>
-        <w:rPr>
-          <w:sz w:val="20"/>
-          <w:szCs w:val="20"/>
-          <w:lang w:val="es-MX"/>
-        </w:rPr>
-        <w:t>” (ver referencia #1). Tener “data-</w:t>
-      </w:r>
-      <w:proofErr w:type="spellStart"/>
-      <w:r>
-        <w:rPr>
-          <w:sz w:val="20"/>
-          <w:szCs w:val="20"/>
-          <w:lang w:val="es-MX"/>
-        </w:rPr>
-        <w:t>attributes</w:t>
-      </w:r>
-      <w:proofErr w:type="spellEnd"/>
-      <w:r>
-        <w:rPr>
-          <w:sz w:val="20"/>
-          <w:szCs w:val="20"/>
-          <w:lang w:val="es-MX"/>
-        </w:rPr>
-        <w:t xml:space="preserve">” te permitirá almacenar información temporal. La idea es que generes cada botón con al menos los siguientes atributos: </w:t>
+        <w:t xml:space="preserve">temporal en cualquier elemento html, en este caso en el tag &lt;img&gt; puedes utilizar “data-attributes” (ver referencia #1). Tener “data-attributes” te permitirá almacenar información temporal. La idea es que generes cada botón con al menos los siguientes atributos: </w:t>
       </w:r>
     </w:p>
     <w:p>
@@ -1342,25 +1223,7 @@
           <w:szCs w:val="20"/>
           <w:lang w:val="es-MX"/>
         </w:rPr>
-        <w:t xml:space="preserve">Esto lo puedes lograr comparando el estatus actual de la imagen (si se encuentra en movimiento </w:t>
-      </w:r>
-      <w:proofErr w:type="spellStart"/>
-      <w:r>
-        <w:rPr>
-          <w:sz w:val="20"/>
-          <w:szCs w:val="20"/>
-          <w:lang w:val="es-MX"/>
-        </w:rPr>
-        <w:t>ó</w:t>
-      </w:r>
-      <w:proofErr w:type="spellEnd"/>
-      <w:r>
-        <w:rPr>
-          <w:sz w:val="20"/>
-          <w:szCs w:val="20"/>
-          <w:lang w:val="es-MX"/>
-        </w:rPr>
-        <w:t xml:space="preserve"> no) así como el método </w:t>
+        <w:t xml:space="preserve">Esto lo puedes lograr comparando el estatus actual de la imagen (si se encuentra en movimiento ó no) así como el método </w:t>
       </w:r>
       <w:r>
         <w:rPr>
@@ -1370,20 +1233,8 @@
           <w:szCs w:val="20"/>
           <w:lang w:val="es-MX"/>
         </w:rPr>
-        <w:t>.</w:t>
-      </w:r>
-      <w:proofErr w:type="spellStart"/>
-      <w:r>
-        <w:rPr>
-          <w:b/>
-          <w:bCs/>
-          <w:sz w:val="20"/>
-          <w:szCs w:val="20"/>
-          <w:lang w:val="es-MX"/>
-        </w:rPr>
-        <w:t>attr</w:t>
-      </w:r>
-      <w:proofErr w:type="spellEnd"/>
+        <w:t>.attr</w:t>
+      </w:r>
       <w:r>
         <w:rPr>
           <w:sz w:val="20"/>
@@ -1448,16 +1299,7 @@
           <w:szCs w:val="20"/>
           <w:lang w:val="es-MX"/>
         </w:rPr>
-        <w:t xml:space="preserve">. Crea una función que tome cada elemento del arreglo y </w:t>
-      </w:r>
-      <w:proofErr w:type="spellStart"/>
-      <w:r>
-        <w:rPr>
-          <w:sz w:val="20"/>
-          <w:szCs w:val="20"/>
-          <w:lang w:val="es-MX"/>
-        </w:rPr>
-        <w:t>re-gener</w:t>
+        <w:t>. Crea una función que tome cada elemento del arreglo y re-gener</w:t>
       </w:r>
       <w:r>
         <w:rPr>
@@ -1467,7 +1309,6 @@
         </w:rPr>
         <w:t>e</w:t>
       </w:r>
-      <w:proofErr w:type="spellEnd"/>
       <w:r>
         <w:rPr>
           <w:sz w:val="20"/>
@@ -1509,43 +1350,7 @@
           <w:szCs w:val="20"/>
           <w:lang w:val="es-MX"/>
         </w:rPr>
-        <w:t>Recuerda agregar un “</w:t>
-      </w:r>
-      <w:proofErr w:type="spellStart"/>
-      <w:r>
-        <w:rPr>
-          <w:sz w:val="20"/>
-          <w:szCs w:val="20"/>
-          <w:lang w:val="es-MX"/>
-        </w:rPr>
-        <w:t>preventDefault</w:t>
-      </w:r>
-      <w:proofErr w:type="spellEnd"/>
-      <w:r>
-        <w:rPr>
-          <w:sz w:val="20"/>
-          <w:szCs w:val="20"/>
-          <w:lang w:val="es-MX"/>
-        </w:rPr>
-        <w:t>()” para evitar que la página se cargue nuevamente al dar click en el botón “</w:t>
-      </w:r>
-      <w:proofErr w:type="spellStart"/>
-      <w:r>
-        <w:rPr>
-          <w:sz w:val="20"/>
-          <w:szCs w:val="20"/>
-          <w:lang w:val="es-MX"/>
-        </w:rPr>
-        <w:t>Submit</w:t>
-      </w:r>
-      <w:proofErr w:type="spellEnd"/>
-      <w:r>
-        <w:rPr>
-          <w:sz w:val="20"/>
-          <w:szCs w:val="20"/>
-          <w:lang w:val="es-MX"/>
-        </w:rPr>
-        <w:t>”.</w:t>
+        <w:t>Recuerda agregar un “preventDefault()” para evitar que la página se cargue nuevamente al dar click en el botón “Submit”.</w:t>
       </w:r>
     </w:p>
     <w:p>
@@ -1625,6 +1430,7 @@
         <w:rPr>
           <w:b/>
           <w:bCs/>
+          <w:noProof/>
           <w:sz w:val="20"/>
           <w:szCs w:val="20"/>
           <w:lang w:val="es-MX"/>
@@ -1711,6 +1517,7 @@
         <w:rPr>
           <w:b/>
           <w:bCs/>
+          <w:noProof/>
           <w:sz w:val="20"/>
           <w:szCs w:val="20"/>
           <w:lang w:val="es-MX"/>
@@ -1999,67 +1806,7 @@
           <w:bCs/>
           <w:lang w:val="es-MX"/>
         </w:rPr>
-        <w:t xml:space="preserve">en un Github </w:t>
-      </w:r>
-      <w:proofErr w:type="spellStart"/>
-      <w:r>
-        <w:rPr>
-          <w:rFonts w:ascii="Calibri-Bold" w:hAnsi="Calibri-Bold" w:cs="Calibri-Bold"/>
-          <w:b/>
-          <w:bCs/>
-          <w:lang w:val="es-MX"/>
-        </w:rPr>
-        <w:t>pages</w:t>
-      </w:r>
-      <w:proofErr w:type="spellEnd"/>
-      <w:r>
-        <w:rPr>
-          <w:rFonts w:ascii="Calibri-Bold" w:hAnsi="Calibri-Bold" w:cs="Calibri-Bold"/>
-          <w:b/>
-          <w:bCs/>
-          <w:lang w:val="es-MX"/>
-        </w:rPr>
-        <w:t xml:space="preserve"> para poder ver su versión en vivo y sube a CANVAS ambas </w:t>
-      </w:r>
-      <w:proofErr w:type="spellStart"/>
-      <w:r>
-        <w:rPr>
-          <w:rFonts w:ascii="Calibri-Bold" w:hAnsi="Calibri-Bold" w:cs="Calibri-Bold"/>
-          <w:b/>
-          <w:bCs/>
-          <w:lang w:val="es-MX"/>
-        </w:rPr>
-        <w:t>urls</w:t>
-      </w:r>
-      <w:proofErr w:type="spellEnd"/>
-      <w:r>
-        <w:rPr>
-          <w:rFonts w:ascii="Calibri-Bold" w:hAnsi="Calibri-Bold" w:cs="Calibri-Bold"/>
-          <w:b/>
-          <w:bCs/>
-          <w:lang w:val="es-MX"/>
-        </w:rPr>
-        <w:t xml:space="preserve">, una del </w:t>
-      </w:r>
-      <w:proofErr w:type="spellStart"/>
-      <w:r>
-        <w:rPr>
-          <w:rFonts w:ascii="Calibri-Bold" w:hAnsi="Calibri-Bold" w:cs="Calibri-Bold"/>
-          <w:b/>
-          <w:bCs/>
-          <w:lang w:val="es-MX"/>
-        </w:rPr>
-        <w:t>github</w:t>
-      </w:r>
-      <w:proofErr w:type="spellEnd"/>
-      <w:r>
-        <w:rPr>
-          <w:rFonts w:ascii="Calibri-Bold" w:hAnsi="Calibri-Bold" w:cs="Calibri-Bold"/>
-          <w:b/>
-          <w:bCs/>
-          <w:lang w:val="es-MX"/>
-        </w:rPr>
-        <w:t xml:space="preserve"> page y otra del repositorio.</w:t>
+        <w:t>en un Github pages para poder ver su versión en vivo y sube a CANVAS ambas urls, una del github page y otra del repositorio.</w:t>
       </w:r>
     </w:p>
     <w:p>

</xml_diff>